<commit_message>
combined the report, the questions, and the code
This is the final version of the document that has the report first with an Intro section, a overview of data, an analysis section, a conclusion, and a recommendation with next steps. Below the report are the 15 questions that went along with the orginally data found in the project section of the github. Last is the knitted code we have containing the out puts and visuals. ** Note ** some of the outputs are screenshots because the formatting came out incorrect and or was hard to follow
</commit_message>
<xml_diff>
--- a/Team_Directories/alpha/Project1_Alpha.docx
+++ b/Team_Directories/alpha/Project1_Alpha.docx
@@ -5,53 +5,1515 @@
     <w:p>
       <w:pPr>
         <w:pStyle w:val="Title"/>
-      </w:pPr>
-      <w:r>
-        <w:t>Project 1: Bioinformatics of Gene Expression</w:t>
-      </w:r>
-    </w:p>
-    <w:p>
-      <w:pPr>
-        <w:pStyle w:val="Subtitle"/>
-      </w:pPr>
-      <w:r>
-        <w:t>Merrimack College DSE6630: Healthcare &amp; Life Sciences Analytics</w:t>
-      </w:r>
-    </w:p>
-    <w:p>
-      <w:pPr>
-        <w:pStyle w:val="Author"/>
-      </w:pPr>
-      <w:r>
-        <w:t>Ryan Canfield, Malek Sabri, Timothy Shaffer</w:t>
-      </w:r>
-    </w:p>
-    <w:p>
-      <w:pPr>
-        <w:pStyle w:val="Date"/>
-      </w:pPr>
-      <w:r>
-        <w:t>2025-5-20</w:t>
-      </w:r>
-    </w:p>
-    <w:p>
-      <w:pPr>
-        <w:pStyle w:val="Heading4"/>
-      </w:pPr>
-      <w:bookmarkStart w:id="0" w:name="Xb4a2278c3d9ead5882d3cd0d74f4dd867cb7ece"/>
-      <w:r>
-        <w:t>Questions were completed by look at the html document on github.</w:t>
-      </w:r>
-    </w:p>
-    <w:p>
-      <w:pPr>
-        <w:pStyle w:val="Heading5"/>
-      </w:pPr>
-      <w:bookmarkStart w:id="1" w:name="Xc74a0ffb620778d01e843f5b5838bb5e4800707"/>
-      <w:r>
-        <w:rPr>
+        <w:rPr>
+          <w:rFonts w:ascii="Times New Roman" w:hAnsi="Times New Roman" w:cs="Times New Roman"/>
+          <w:sz w:val="24"/>
+          <w:szCs w:val="24"/>
+        </w:rPr>
+      </w:pPr>
+    </w:p>
+    <w:p>
+      <w:pPr>
+        <w:spacing w:after="240"/>
+        <w:rPr>
+          <w:rFonts w:ascii="Times New Roman" w:eastAsia="Times New Roman" w:hAnsi="Times New Roman" w:cs="Times New Roman"/>
+        </w:rPr>
+      </w:pPr>
+      <w:r>
+        <w:rPr>
+          <w:rFonts w:ascii="Times New Roman" w:eastAsia="Times New Roman" w:hAnsi="Times New Roman" w:cs="Times New Roman"/>
+        </w:rPr>
+        <w:br/>
+      </w:r>
+      <w:r>
+        <w:rPr>
+          <w:rFonts w:ascii="Times New Roman" w:eastAsia="Times New Roman" w:hAnsi="Times New Roman" w:cs="Times New Roman"/>
+        </w:rPr>
+        <w:br/>
+      </w:r>
+      <w:r>
+        <w:rPr>
+          <w:rFonts w:ascii="Times New Roman" w:eastAsia="Times New Roman" w:hAnsi="Times New Roman" w:cs="Times New Roman"/>
+        </w:rPr>
+        <w:br/>
+      </w:r>
+      <w:r>
+        <w:rPr>
+          <w:rFonts w:ascii="Times New Roman" w:eastAsia="Times New Roman" w:hAnsi="Times New Roman" w:cs="Times New Roman"/>
+        </w:rPr>
+        <w:br/>
+      </w:r>
+      <w:r>
+        <w:rPr>
+          <w:rFonts w:ascii="Times New Roman" w:eastAsia="Times New Roman" w:hAnsi="Times New Roman" w:cs="Times New Roman"/>
+        </w:rPr>
+        <w:br/>
+      </w:r>
+      <w:r>
+        <w:rPr>
+          <w:rFonts w:ascii="Times New Roman" w:eastAsia="Times New Roman" w:hAnsi="Times New Roman" w:cs="Times New Roman"/>
+        </w:rPr>
+        <w:br/>
+      </w:r>
+      <w:r>
+        <w:rPr>
+          <w:rFonts w:ascii="Times New Roman" w:eastAsia="Times New Roman" w:hAnsi="Times New Roman" w:cs="Times New Roman"/>
+        </w:rPr>
+        <w:br/>
+      </w:r>
+      <w:r>
+        <w:rPr>
+          <w:rFonts w:ascii="Times New Roman" w:eastAsia="Times New Roman" w:hAnsi="Times New Roman" w:cs="Times New Roman"/>
+        </w:rPr>
+        <w:br/>
+      </w:r>
+      <w:r>
+        <w:rPr>
+          <w:rFonts w:ascii="Times New Roman" w:eastAsia="Times New Roman" w:hAnsi="Times New Roman" w:cs="Times New Roman"/>
+        </w:rPr>
+        <w:br/>
+      </w:r>
+      <w:r>
+        <w:rPr>
+          <w:rFonts w:ascii="Times New Roman" w:eastAsia="Times New Roman" w:hAnsi="Times New Roman" w:cs="Times New Roman"/>
+        </w:rPr>
+        <w:br/>
+      </w:r>
+      <w:r>
+        <w:rPr>
+          <w:rFonts w:ascii="Times New Roman" w:eastAsia="Times New Roman" w:hAnsi="Times New Roman" w:cs="Times New Roman"/>
+        </w:rPr>
+        <w:br/>
+      </w:r>
+    </w:p>
+    <w:p>
+      <w:pPr>
+        <w:spacing w:after="240"/>
+        <w:rPr>
+          <w:rFonts w:ascii="Times New Roman" w:eastAsia="Times New Roman" w:hAnsi="Times New Roman" w:cs="Times New Roman"/>
+        </w:rPr>
+      </w:pPr>
+      <w:r>
+        <w:rPr>
+          <w:rFonts w:ascii="Times New Roman" w:eastAsia="Times New Roman" w:hAnsi="Times New Roman" w:cs="Times New Roman"/>
+        </w:rPr>
+        <w:br/>
+      </w:r>
+      <w:r>
+        <w:rPr>
+          <w:rFonts w:ascii="Times New Roman" w:eastAsia="Times New Roman" w:hAnsi="Times New Roman" w:cs="Times New Roman"/>
+        </w:rPr>
+        <w:br/>
+      </w:r>
+    </w:p>
+    <w:p>
+      <w:pPr>
+        <w:spacing w:after="0"/>
+        <w:jc w:val="center"/>
+        <w:rPr>
+          <w:rFonts w:ascii="Times New Roman" w:eastAsia="Times New Roman" w:hAnsi="Times New Roman" w:cs="Times New Roman"/>
+        </w:rPr>
+      </w:pPr>
+      <w:r>
+        <w:rPr>
+          <w:rFonts w:ascii="Times New Roman" w:eastAsia="Times New Roman" w:hAnsi="Times New Roman" w:cs="Times New Roman"/>
+          <w:color w:val="000000"/>
+        </w:rPr>
+        <w:t>Bioinformatics and Biological Data Science Project</w:t>
+      </w:r>
+    </w:p>
+    <w:p>
+      <w:pPr>
+        <w:spacing w:after="0"/>
+        <w:jc w:val="center"/>
+        <w:rPr>
+          <w:rFonts w:ascii="Times New Roman" w:eastAsia="Times New Roman" w:hAnsi="Times New Roman" w:cs="Times New Roman"/>
+        </w:rPr>
+      </w:pPr>
+      <w:r>
+        <w:rPr>
+          <w:rFonts w:ascii="Times New Roman" w:eastAsia="Times New Roman" w:hAnsi="Times New Roman" w:cs="Times New Roman"/>
+          <w:color w:val="000000"/>
+        </w:rPr>
+        <w:t>Malek Sabri and Ryan Canfield</w:t>
+      </w:r>
+    </w:p>
+    <w:p>
+      <w:pPr>
+        <w:spacing w:after="0"/>
+        <w:jc w:val="center"/>
+        <w:rPr>
+          <w:rFonts w:ascii="Times New Roman" w:eastAsia="Times New Roman" w:hAnsi="Times New Roman" w:cs="Times New Roman"/>
+        </w:rPr>
+      </w:pPr>
+      <w:r>
+        <w:rPr>
+          <w:rFonts w:ascii="Times New Roman" w:eastAsia="Times New Roman" w:hAnsi="Times New Roman" w:cs="Times New Roman"/>
+          <w:color w:val="000000"/>
+        </w:rPr>
+        <w:t>Professor Geist</w:t>
+      </w:r>
+    </w:p>
+    <w:p>
+      <w:pPr>
+        <w:spacing w:after="0"/>
+        <w:jc w:val="center"/>
+        <w:rPr>
+          <w:rFonts w:ascii="Times New Roman" w:eastAsia="Times New Roman" w:hAnsi="Times New Roman" w:cs="Times New Roman"/>
+        </w:rPr>
+      </w:pPr>
+      <w:r>
+        <w:rPr>
+          <w:rFonts w:ascii="Times New Roman" w:eastAsia="Times New Roman" w:hAnsi="Times New Roman" w:cs="Times New Roman"/>
+          <w:color w:val="000000"/>
+        </w:rPr>
+        <w:t>Gene Expression Analysis in Bumblebees</w:t>
+      </w:r>
+    </w:p>
+    <w:p>
+      <w:pPr>
+        <w:spacing w:after="240"/>
+        <w:rPr>
+          <w:rFonts w:ascii="Times New Roman" w:eastAsia="Times New Roman" w:hAnsi="Times New Roman" w:cs="Times New Roman"/>
+        </w:rPr>
+      </w:pPr>
+      <w:r>
+        <w:rPr>
+          <w:rFonts w:ascii="Times New Roman" w:eastAsia="Times New Roman" w:hAnsi="Times New Roman" w:cs="Times New Roman"/>
+        </w:rPr>
+        <w:br/>
+      </w:r>
+      <w:r>
+        <w:rPr>
+          <w:rFonts w:ascii="Times New Roman" w:eastAsia="Times New Roman" w:hAnsi="Times New Roman" w:cs="Times New Roman"/>
+        </w:rPr>
+        <w:br/>
+      </w:r>
+      <w:r>
+        <w:rPr>
+          <w:rFonts w:ascii="Times New Roman" w:eastAsia="Times New Roman" w:hAnsi="Times New Roman" w:cs="Times New Roman"/>
+        </w:rPr>
+        <w:br/>
+      </w:r>
+      <w:r>
+        <w:rPr>
+          <w:rFonts w:ascii="Times New Roman" w:eastAsia="Times New Roman" w:hAnsi="Times New Roman" w:cs="Times New Roman"/>
+        </w:rPr>
+        <w:br/>
+      </w:r>
+      <w:r>
+        <w:rPr>
+          <w:rFonts w:ascii="Times New Roman" w:eastAsia="Times New Roman" w:hAnsi="Times New Roman" w:cs="Times New Roman"/>
+        </w:rPr>
+        <w:br/>
+      </w:r>
+      <w:r>
+        <w:rPr>
+          <w:rFonts w:ascii="Times New Roman" w:eastAsia="Times New Roman" w:hAnsi="Times New Roman" w:cs="Times New Roman"/>
+        </w:rPr>
+        <w:br/>
+      </w:r>
+      <w:r>
+        <w:rPr>
+          <w:rFonts w:ascii="Times New Roman" w:eastAsia="Times New Roman" w:hAnsi="Times New Roman" w:cs="Times New Roman"/>
+        </w:rPr>
+        <w:br/>
+      </w:r>
+      <w:r>
+        <w:rPr>
+          <w:rFonts w:ascii="Times New Roman" w:eastAsia="Times New Roman" w:hAnsi="Times New Roman" w:cs="Times New Roman"/>
+        </w:rPr>
+        <w:br/>
+      </w:r>
+      <w:r>
+        <w:rPr>
+          <w:rFonts w:ascii="Times New Roman" w:eastAsia="Times New Roman" w:hAnsi="Times New Roman" w:cs="Times New Roman"/>
+        </w:rPr>
+        <w:br/>
+      </w:r>
+      <w:r>
+        <w:rPr>
+          <w:rFonts w:ascii="Times New Roman" w:eastAsia="Times New Roman" w:hAnsi="Times New Roman" w:cs="Times New Roman"/>
+        </w:rPr>
+        <w:br/>
+      </w:r>
+      <w:r>
+        <w:rPr>
+          <w:rFonts w:ascii="Times New Roman" w:eastAsia="Times New Roman" w:hAnsi="Times New Roman" w:cs="Times New Roman"/>
+        </w:rPr>
+        <w:br/>
+      </w:r>
+      <w:r>
+        <w:rPr>
+          <w:rFonts w:ascii="Times New Roman" w:eastAsia="Times New Roman" w:hAnsi="Times New Roman" w:cs="Times New Roman"/>
+        </w:rPr>
+        <w:br/>
+      </w:r>
+      <w:r>
+        <w:rPr>
+          <w:rFonts w:ascii="Times New Roman" w:eastAsia="Times New Roman" w:hAnsi="Times New Roman" w:cs="Times New Roman"/>
+        </w:rPr>
+        <w:br/>
+      </w:r>
+      <w:r>
+        <w:rPr>
+          <w:rFonts w:ascii="Times New Roman" w:eastAsia="Times New Roman" w:hAnsi="Times New Roman" w:cs="Times New Roman"/>
+        </w:rPr>
+        <w:br/>
+      </w:r>
+      <w:r>
+        <w:rPr>
+          <w:rFonts w:ascii="Times New Roman" w:eastAsia="Times New Roman" w:hAnsi="Times New Roman" w:cs="Times New Roman"/>
+        </w:rPr>
+        <w:br/>
+      </w:r>
+      <w:r>
+        <w:rPr>
+          <w:rFonts w:ascii="Times New Roman" w:eastAsia="Times New Roman" w:hAnsi="Times New Roman" w:cs="Times New Roman"/>
+        </w:rPr>
+        <w:br/>
+      </w:r>
+      <w:r>
+        <w:rPr>
+          <w:rFonts w:ascii="Times New Roman" w:eastAsia="Times New Roman" w:hAnsi="Times New Roman" w:cs="Times New Roman"/>
+        </w:rPr>
+        <w:br/>
+      </w:r>
+      <w:r>
+        <w:rPr>
+          <w:rFonts w:ascii="Times New Roman" w:eastAsia="Times New Roman" w:hAnsi="Times New Roman" w:cs="Times New Roman"/>
+        </w:rPr>
+        <w:br/>
+      </w:r>
+      <w:r>
+        <w:rPr>
+          <w:rFonts w:ascii="Times New Roman" w:eastAsia="Times New Roman" w:hAnsi="Times New Roman" w:cs="Times New Roman"/>
+        </w:rPr>
+        <w:br/>
+      </w:r>
+    </w:p>
+    <w:p>
+      <w:pPr>
+        <w:spacing w:after="240"/>
+        <w:rPr>
+          <w:rFonts w:ascii="Times New Roman" w:eastAsia="Times New Roman" w:hAnsi="Times New Roman" w:cs="Times New Roman"/>
+        </w:rPr>
+      </w:pPr>
+    </w:p>
+    <w:p>
+      <w:pPr>
+        <w:spacing w:after="0" w:line="480" w:lineRule="auto"/>
+        <w:rPr>
+          <w:rFonts w:ascii="Times New Roman" w:eastAsia="Times New Roman" w:hAnsi="Times New Roman" w:cs="Times New Roman"/>
+        </w:rPr>
+      </w:pPr>
+      <w:r>
+        <w:rPr>
+          <w:rFonts w:ascii="Times New Roman" w:eastAsia="Times New Roman" w:hAnsi="Times New Roman" w:cs="Times New Roman"/>
           <w:b/>
           <w:bCs/>
+          <w:color w:val="000000"/>
+          <w:u w:val="single"/>
+        </w:rPr>
+        <w:lastRenderedPageBreak/>
+        <w:t>Background and Question</w:t>
+      </w:r>
+    </w:p>
+    <w:p>
+      <w:pPr>
+        <w:spacing w:after="0" w:line="480" w:lineRule="auto"/>
+        <w:ind w:firstLine="720"/>
+        <w:rPr>
+          <w:rFonts w:ascii="Times New Roman" w:eastAsia="Times New Roman" w:hAnsi="Times New Roman" w:cs="Times New Roman"/>
+          <w:color w:val="000000"/>
+        </w:rPr>
+      </w:pPr>
+      <w:r>
+        <w:rPr>
+          <w:rFonts w:ascii="Times New Roman" w:eastAsia="Times New Roman" w:hAnsi="Times New Roman" w:cs="Times New Roman"/>
+          <w:color w:val="000000"/>
+        </w:rPr>
+        <w:t xml:space="preserve">Our team was very excited </w:t>
+      </w:r>
+      <w:r>
+        <w:rPr>
+          <w:rFonts w:ascii="Times New Roman" w:eastAsia="Times New Roman" w:hAnsi="Times New Roman" w:cs="Times New Roman"/>
+          <w:color w:val="000000"/>
+        </w:rPr>
+        <w:t xml:space="preserve">to start working on </w:t>
+      </w:r>
+      <w:r>
+        <w:rPr>
+          <w:rFonts w:ascii="Times New Roman" w:eastAsia="Times New Roman" w:hAnsi="Times New Roman" w:cs="Times New Roman"/>
+          <w:color w:val="000000"/>
+        </w:rPr>
+        <w:t xml:space="preserve">this project. We knew that </w:t>
+      </w:r>
+      <w:r>
+        <w:rPr>
+          <w:rFonts w:ascii="Times New Roman" w:eastAsia="Times New Roman" w:hAnsi="Times New Roman" w:cs="Times New Roman"/>
+          <w:color w:val="000000"/>
+        </w:rPr>
+        <w:t xml:space="preserve">it </w:t>
+      </w:r>
+      <w:r>
+        <w:rPr>
+          <w:rFonts w:ascii="Times New Roman" w:eastAsia="Times New Roman" w:hAnsi="Times New Roman" w:cs="Times New Roman"/>
+          <w:color w:val="000000"/>
+        </w:rPr>
+        <w:t xml:space="preserve">would entail some complex thinking, but the practicality of it was very intriguing to us. Investigating the genetic responses of organisms to climate change is crucial for understanding and mitigating its effects on ecosystems. </w:t>
+      </w:r>
+      <w:r>
+        <w:rPr>
+          <w:rFonts w:ascii="Times New Roman" w:eastAsia="Times New Roman" w:hAnsi="Times New Roman" w:cs="Times New Roman"/>
+          <w:color w:val="000000"/>
+        </w:rPr>
+        <w:t>B</w:t>
+      </w:r>
+      <w:r>
+        <w:rPr>
+          <w:rFonts w:ascii="Times New Roman" w:eastAsia="Times New Roman" w:hAnsi="Times New Roman" w:cs="Times New Roman"/>
+          <w:color w:val="000000"/>
+        </w:rPr>
+        <w:t>umblebee</w:t>
+      </w:r>
+      <w:r>
+        <w:rPr>
+          <w:rFonts w:ascii="Times New Roman" w:eastAsia="Times New Roman" w:hAnsi="Times New Roman" w:cs="Times New Roman"/>
+          <w:color w:val="000000"/>
+        </w:rPr>
+        <w:t>s</w:t>
+      </w:r>
+      <w:r>
+        <w:rPr>
+          <w:rFonts w:ascii="Times New Roman" w:eastAsia="Times New Roman" w:hAnsi="Times New Roman" w:cs="Times New Roman"/>
+          <w:color w:val="000000"/>
+        </w:rPr>
+        <w:t xml:space="preserve"> are vital for agriculture and food security. Currently, the climate is changing at a rapid rate and in a way that is not very favorable to the </w:t>
+      </w:r>
+      <w:r>
+        <w:rPr>
+          <w:rFonts w:ascii="Times New Roman" w:eastAsia="Times New Roman" w:hAnsi="Times New Roman" w:cs="Times New Roman"/>
+          <w:color w:val="000000"/>
+        </w:rPr>
+        <w:t>bees</w:t>
+      </w:r>
+      <w:r>
+        <w:rPr>
+          <w:rFonts w:ascii="Times New Roman" w:eastAsia="Times New Roman" w:hAnsi="Times New Roman" w:cs="Times New Roman"/>
+          <w:color w:val="000000"/>
+        </w:rPr>
+        <w:t xml:space="preserve">. When </w:t>
+      </w:r>
+      <w:r>
+        <w:rPr>
+          <w:rFonts w:ascii="Times New Roman" w:eastAsia="Times New Roman" w:hAnsi="Times New Roman" w:cs="Times New Roman"/>
+          <w:color w:val="000000"/>
+        </w:rPr>
+        <w:t>they</w:t>
+      </w:r>
+      <w:r>
+        <w:rPr>
+          <w:rFonts w:ascii="Times New Roman" w:eastAsia="Times New Roman" w:hAnsi="Times New Roman" w:cs="Times New Roman"/>
+          <w:color w:val="000000"/>
+        </w:rPr>
+        <w:t xml:space="preserve"> </w:t>
+      </w:r>
+      <w:r>
+        <w:rPr>
+          <w:rFonts w:ascii="Times New Roman" w:eastAsia="Times New Roman" w:hAnsi="Times New Roman" w:cs="Times New Roman"/>
+          <w:color w:val="000000"/>
+        </w:rPr>
+        <w:t>get</w:t>
+      </w:r>
+      <w:r>
+        <w:rPr>
+          <w:rFonts w:ascii="Times New Roman" w:eastAsia="Times New Roman" w:hAnsi="Times New Roman" w:cs="Times New Roman"/>
+          <w:color w:val="000000"/>
+        </w:rPr>
+        <w:t xml:space="preserve"> exposed to very cold temperatures this causes a reaction in their bodies which leads them to go into a coma. </w:t>
+      </w:r>
+      <w:r>
+        <w:rPr>
+          <w:rFonts w:ascii="Times New Roman" w:eastAsia="Times New Roman" w:hAnsi="Times New Roman" w:cs="Times New Roman"/>
+          <w:color w:val="000000"/>
+        </w:rPr>
+        <w:t xml:space="preserve">This is a problem because as temperatures get colder in areas, the bees in those areas will go into a coma, potentially for too long causing them to die. This can cause lots of </w:t>
+      </w:r>
+      <w:r>
+        <w:rPr>
+          <w:rFonts w:ascii="Times New Roman" w:eastAsia="Times New Roman" w:hAnsi="Times New Roman" w:cs="Times New Roman"/>
+          <w:color w:val="000000"/>
+        </w:rPr>
+        <w:t>problems down the line in their</w:t>
+      </w:r>
+      <w:r>
+        <w:rPr>
+          <w:rFonts w:ascii="Times New Roman" w:eastAsia="Times New Roman" w:hAnsi="Times New Roman" w:cs="Times New Roman"/>
+          <w:color w:val="000000"/>
+        </w:rPr>
+        <w:t xml:space="preserve"> ecosystems</w:t>
+      </w:r>
+      <w:r>
+        <w:rPr>
+          <w:rFonts w:ascii="Times New Roman" w:eastAsia="Times New Roman" w:hAnsi="Times New Roman" w:cs="Times New Roman"/>
+          <w:color w:val="000000"/>
+        </w:rPr>
+        <w:t xml:space="preserve"> since</w:t>
+      </w:r>
+      <w:r>
+        <w:rPr>
+          <w:rFonts w:ascii="Times New Roman" w:eastAsia="Times New Roman" w:hAnsi="Times New Roman" w:cs="Times New Roman"/>
+          <w:color w:val="000000"/>
+        </w:rPr>
+        <w:t xml:space="preserve"> they are vital to the</w:t>
+      </w:r>
+      <w:r>
+        <w:rPr>
+          <w:rFonts w:ascii="Times New Roman" w:eastAsia="Times New Roman" w:hAnsi="Times New Roman" w:cs="Times New Roman"/>
+          <w:color w:val="000000"/>
+        </w:rPr>
+        <w:t xml:space="preserve"> pollination of </w:t>
+      </w:r>
+      <w:r>
+        <w:rPr>
+          <w:rFonts w:ascii="Times New Roman" w:eastAsia="Times New Roman" w:hAnsi="Times New Roman" w:cs="Times New Roman"/>
+          <w:color w:val="000000"/>
+        </w:rPr>
+        <w:t>many plants</w:t>
+      </w:r>
+      <w:r>
+        <w:rPr>
+          <w:rFonts w:ascii="Times New Roman" w:eastAsia="Times New Roman" w:hAnsi="Times New Roman" w:cs="Times New Roman"/>
+          <w:color w:val="000000"/>
+        </w:rPr>
+        <w:t xml:space="preserve">. </w:t>
+      </w:r>
+    </w:p>
+    <w:p>
+      <w:pPr>
+        <w:spacing w:after="0" w:line="480" w:lineRule="auto"/>
+        <w:rPr>
+          <w:rFonts w:ascii="Times New Roman" w:eastAsia="Times New Roman" w:hAnsi="Times New Roman" w:cs="Times New Roman"/>
+          <w:color w:val="000000"/>
+        </w:rPr>
+      </w:pPr>
+      <w:r>
+        <w:rPr>
+          <w:rFonts w:ascii="Times New Roman" w:eastAsia="Times New Roman" w:hAnsi="Times New Roman" w:cs="Times New Roman"/>
+          <w:color w:val="000000"/>
+        </w:rPr>
+        <w:t>Our team sought to study the gene expression</w:t>
+      </w:r>
+      <w:r>
+        <w:rPr>
+          <w:rFonts w:ascii="Times New Roman" w:eastAsia="Times New Roman" w:hAnsi="Times New Roman" w:cs="Times New Roman"/>
+          <w:color w:val="000000"/>
+        </w:rPr>
+        <w:t xml:space="preserve"> that</w:t>
+      </w:r>
+      <w:r>
+        <w:rPr>
+          <w:rFonts w:ascii="Times New Roman" w:eastAsia="Times New Roman" w:hAnsi="Times New Roman" w:cs="Times New Roman"/>
+          <w:color w:val="000000"/>
+        </w:rPr>
+        <w:t xml:space="preserve"> change</w:t>
+      </w:r>
+      <w:r>
+        <w:rPr>
+          <w:rFonts w:ascii="Times New Roman" w:eastAsia="Times New Roman" w:hAnsi="Times New Roman" w:cs="Times New Roman"/>
+          <w:color w:val="000000"/>
+        </w:rPr>
+        <w:t>d</w:t>
+      </w:r>
+      <w:r>
+        <w:rPr>
+          <w:rFonts w:ascii="Times New Roman" w:eastAsia="Times New Roman" w:hAnsi="Times New Roman" w:cs="Times New Roman"/>
+          <w:color w:val="000000"/>
+        </w:rPr>
+        <w:t xml:space="preserve"> during </w:t>
+      </w:r>
+      <w:r>
+        <w:rPr>
+          <w:rFonts w:ascii="Times New Roman" w:eastAsia="Times New Roman" w:hAnsi="Times New Roman" w:cs="Times New Roman"/>
+          <w:color w:val="000000"/>
+        </w:rPr>
+        <w:t xml:space="preserve">these </w:t>
+      </w:r>
+      <w:r>
+        <w:rPr>
+          <w:rFonts w:ascii="Times New Roman" w:eastAsia="Times New Roman" w:hAnsi="Times New Roman" w:cs="Times New Roman"/>
+          <w:color w:val="000000"/>
+        </w:rPr>
+        <w:t>chill coma</w:t>
+      </w:r>
+      <w:r>
+        <w:rPr>
+          <w:rFonts w:ascii="Times New Roman" w:eastAsia="Times New Roman" w:hAnsi="Times New Roman" w:cs="Times New Roman"/>
+          <w:color w:val="000000"/>
+        </w:rPr>
+        <w:t>s</w:t>
+      </w:r>
+      <w:r>
+        <w:rPr>
+          <w:rFonts w:ascii="Times New Roman" w:eastAsia="Times New Roman" w:hAnsi="Times New Roman" w:cs="Times New Roman"/>
+          <w:color w:val="000000"/>
+        </w:rPr>
+        <w:t xml:space="preserve">, </w:t>
+      </w:r>
+      <w:r>
+        <w:rPr>
+          <w:rFonts w:ascii="Times New Roman" w:eastAsia="Times New Roman" w:hAnsi="Times New Roman" w:cs="Times New Roman"/>
+          <w:color w:val="000000"/>
+        </w:rPr>
+        <w:t xml:space="preserve">which would </w:t>
+      </w:r>
+      <w:r>
+        <w:rPr>
+          <w:rFonts w:ascii="Times New Roman" w:eastAsia="Times New Roman" w:hAnsi="Times New Roman" w:cs="Times New Roman"/>
+          <w:color w:val="000000"/>
+        </w:rPr>
+        <w:t xml:space="preserve">shed light on </w:t>
+      </w:r>
+      <w:r>
+        <w:rPr>
+          <w:rFonts w:ascii="Times New Roman" w:eastAsia="Times New Roman" w:hAnsi="Times New Roman" w:cs="Times New Roman"/>
+          <w:color w:val="000000"/>
+        </w:rPr>
+        <w:t xml:space="preserve">why </w:t>
+      </w:r>
+      <w:r>
+        <w:rPr>
+          <w:rFonts w:ascii="Times New Roman" w:eastAsia="Times New Roman" w:hAnsi="Times New Roman" w:cs="Times New Roman"/>
+          <w:color w:val="000000"/>
+        </w:rPr>
+        <w:t>the bee</w:t>
+      </w:r>
+      <w:r>
+        <w:rPr>
+          <w:rFonts w:ascii="Times New Roman" w:eastAsia="Times New Roman" w:hAnsi="Times New Roman" w:cs="Times New Roman"/>
+          <w:color w:val="000000"/>
+        </w:rPr>
+        <w:t>’</w:t>
+      </w:r>
+      <w:r>
+        <w:rPr>
+          <w:rFonts w:ascii="Times New Roman" w:eastAsia="Times New Roman" w:hAnsi="Times New Roman" w:cs="Times New Roman"/>
+          <w:color w:val="000000"/>
+        </w:rPr>
+        <w:t>s molecular</w:t>
+      </w:r>
+      <w:r>
+        <w:rPr>
+          <w:rFonts w:ascii="Times New Roman" w:eastAsia="Times New Roman" w:hAnsi="Times New Roman" w:cs="Times New Roman"/>
+          <w:color w:val="000000"/>
+        </w:rPr>
+        <w:t xml:space="preserve"> structure</w:t>
+      </w:r>
+      <w:r>
+        <w:rPr>
+          <w:rFonts w:ascii="Times New Roman" w:eastAsia="Times New Roman" w:hAnsi="Times New Roman" w:cs="Times New Roman"/>
+          <w:color w:val="000000"/>
+        </w:rPr>
+        <w:t xml:space="preserve"> respon</w:t>
+      </w:r>
+      <w:r>
+        <w:rPr>
+          <w:rFonts w:ascii="Times New Roman" w:eastAsia="Times New Roman" w:hAnsi="Times New Roman" w:cs="Times New Roman"/>
+          <w:color w:val="000000"/>
+        </w:rPr>
+        <w:t xml:space="preserve">ds this way </w:t>
+      </w:r>
+      <w:r>
+        <w:rPr>
+          <w:rFonts w:ascii="Times New Roman" w:eastAsia="Times New Roman" w:hAnsi="Times New Roman" w:cs="Times New Roman"/>
+          <w:color w:val="000000"/>
+        </w:rPr>
+        <w:t>and potential</w:t>
+      </w:r>
+      <w:r>
+        <w:rPr>
+          <w:rFonts w:ascii="Times New Roman" w:eastAsia="Times New Roman" w:hAnsi="Times New Roman" w:cs="Times New Roman"/>
+          <w:color w:val="000000"/>
+        </w:rPr>
+        <w:t>ly find a way of making them</w:t>
+      </w:r>
+      <w:r>
+        <w:rPr>
+          <w:rFonts w:ascii="Times New Roman" w:eastAsia="Times New Roman" w:hAnsi="Times New Roman" w:cs="Times New Roman"/>
+          <w:color w:val="000000"/>
+        </w:rPr>
+        <w:t xml:space="preserve"> </w:t>
+      </w:r>
+      <w:r>
+        <w:rPr>
+          <w:rFonts w:ascii="Times New Roman" w:eastAsia="Times New Roman" w:hAnsi="Times New Roman" w:cs="Times New Roman"/>
+          <w:color w:val="000000"/>
+        </w:rPr>
+        <w:t xml:space="preserve">more </w:t>
+      </w:r>
+      <w:r>
+        <w:rPr>
+          <w:rFonts w:ascii="Times New Roman" w:eastAsia="Times New Roman" w:hAnsi="Times New Roman" w:cs="Times New Roman"/>
+          <w:color w:val="000000"/>
+        </w:rPr>
+        <w:t>resilien</w:t>
+      </w:r>
+      <w:r>
+        <w:rPr>
+          <w:rFonts w:ascii="Times New Roman" w:eastAsia="Times New Roman" w:hAnsi="Times New Roman" w:cs="Times New Roman"/>
+          <w:color w:val="000000"/>
+        </w:rPr>
+        <w:t>t</w:t>
+      </w:r>
+      <w:r>
+        <w:rPr>
+          <w:rFonts w:ascii="Times New Roman" w:eastAsia="Times New Roman" w:hAnsi="Times New Roman" w:cs="Times New Roman"/>
+          <w:color w:val="000000"/>
+        </w:rPr>
+        <w:t xml:space="preserve"> to climate-induced stress. </w:t>
+      </w:r>
+      <w:r>
+        <w:rPr>
+          <w:rFonts w:ascii="Times New Roman" w:eastAsia="Times New Roman" w:hAnsi="Times New Roman" w:cs="Times New Roman"/>
+          <w:color w:val="000000"/>
+        </w:rPr>
+        <w:br/>
+      </w:r>
+      <w:r>
+        <w:rPr>
+          <w:rFonts w:ascii="Times New Roman" w:eastAsia="Times New Roman" w:hAnsi="Times New Roman" w:cs="Times New Roman"/>
+          <w:color w:val="000000"/>
+        </w:rPr>
+        <w:tab/>
+        <w:t>The primary goal of this project is to analyze the chill coma gene expression data using machine learning techniques,</w:t>
+      </w:r>
+      <w:r>
+        <w:rPr>
+          <w:rFonts w:ascii="Times New Roman" w:eastAsia="Times New Roman" w:hAnsi="Times New Roman" w:cs="Times New Roman"/>
+          <w:color w:val="000000"/>
+        </w:rPr>
+        <w:t xml:space="preserve"> and then reanalyze a smaller sample and</w:t>
+      </w:r>
+      <w:r>
+        <w:rPr>
+          <w:rFonts w:ascii="Times New Roman" w:eastAsia="Times New Roman" w:hAnsi="Times New Roman" w:cs="Times New Roman"/>
+          <w:color w:val="000000"/>
+        </w:rPr>
+        <w:t xml:space="preserve"> compar</w:t>
+      </w:r>
+      <w:r>
+        <w:rPr>
+          <w:rFonts w:ascii="Times New Roman" w:eastAsia="Times New Roman" w:hAnsi="Times New Roman" w:cs="Times New Roman"/>
+          <w:color w:val="000000"/>
+        </w:rPr>
+        <w:t xml:space="preserve">e </w:t>
+      </w:r>
+      <w:r>
+        <w:rPr>
+          <w:rFonts w:ascii="Times New Roman" w:eastAsia="Times New Roman" w:hAnsi="Times New Roman" w:cs="Times New Roman"/>
+          <w:color w:val="000000"/>
+        </w:rPr>
+        <w:t>the</w:t>
+      </w:r>
+      <w:r>
+        <w:rPr>
+          <w:rFonts w:ascii="Times New Roman" w:eastAsia="Times New Roman" w:hAnsi="Times New Roman" w:cs="Times New Roman"/>
+          <w:color w:val="000000"/>
+        </w:rPr>
+        <w:t xml:space="preserve"> </w:t>
+      </w:r>
+      <w:r>
+        <w:rPr>
+          <w:rFonts w:ascii="Times New Roman" w:eastAsia="Times New Roman" w:hAnsi="Times New Roman" w:cs="Times New Roman"/>
+          <w:color w:val="000000"/>
+        </w:rPr>
+        <w:t>results with traditional methods. Identifying the key genes involved in cold tolerance will enhance our understanding of how the bumblebee copes with temperature stress. This knowledge is crucial for conservation efforts and maintaining the stability of pollination services, which are essential for agricultural productivity and biodiversity. </w:t>
+      </w:r>
+    </w:p>
+    <w:p>
+      <w:pPr>
+        <w:spacing w:after="0"/>
+        <w:rPr>
+          <w:rFonts w:ascii="Times New Roman" w:eastAsia="Times New Roman" w:hAnsi="Times New Roman" w:cs="Times New Roman"/>
+        </w:rPr>
+      </w:pPr>
+    </w:p>
+    <w:p>
+      <w:pPr>
+        <w:spacing w:after="0" w:line="480" w:lineRule="auto"/>
+        <w:rPr>
+          <w:rFonts w:ascii="Times New Roman" w:eastAsia="Times New Roman" w:hAnsi="Times New Roman" w:cs="Times New Roman"/>
+        </w:rPr>
+      </w:pPr>
+      <w:r>
+        <w:rPr>
+          <w:rFonts w:ascii="Times New Roman" w:eastAsia="Times New Roman" w:hAnsi="Times New Roman" w:cs="Times New Roman"/>
+          <w:b/>
+          <w:bCs/>
+          <w:color w:val="000000"/>
+          <w:u w:val="single"/>
+        </w:rPr>
+        <w:t>Data Source </w:t>
+      </w:r>
+    </w:p>
+    <w:p>
+      <w:pPr>
+        <w:spacing w:after="0" w:line="480" w:lineRule="auto"/>
+        <w:rPr>
+          <w:rFonts w:ascii="Times New Roman" w:eastAsia="Times New Roman" w:hAnsi="Times New Roman" w:cs="Times New Roman"/>
+          <w:color w:val="000000"/>
+        </w:rPr>
+      </w:pPr>
+      <w:r>
+        <w:rPr>
+          <w:rFonts w:ascii="Times New Roman" w:eastAsia="Times New Roman" w:hAnsi="Times New Roman" w:cs="Times New Roman"/>
+          <w:color w:val="000000"/>
+        </w:rPr>
+        <w:tab/>
+        <w:t xml:space="preserve">The data for this analysis comes from a variety of researchers and universities, which examined gene expression in bumblebees following cold-induced chill coma. However, no one has really looked at the data in the way that we </w:t>
+      </w:r>
+      <w:r>
+        <w:rPr>
+          <w:rFonts w:ascii="Times New Roman" w:eastAsia="Times New Roman" w:hAnsi="Times New Roman" w:cs="Times New Roman"/>
+          <w:color w:val="000000"/>
+        </w:rPr>
+        <w:t xml:space="preserve">will. </w:t>
+      </w:r>
+      <w:r>
+        <w:rPr>
+          <w:rFonts w:ascii="Times New Roman" w:eastAsia="Times New Roman" w:hAnsi="Times New Roman" w:cs="Times New Roman"/>
+          <w:color w:val="000000"/>
+        </w:rPr>
+        <w:t xml:space="preserve">Bumblebees were kept inside and </w:t>
+      </w:r>
+      <w:r>
+        <w:rPr>
+          <w:rFonts w:ascii="Times New Roman" w:eastAsia="Times New Roman" w:hAnsi="Times New Roman" w:cs="Times New Roman"/>
+          <w:color w:val="000000"/>
+        </w:rPr>
+        <w:t xml:space="preserve">exposed </w:t>
+      </w:r>
+      <w:r>
+        <w:rPr>
+          <w:rFonts w:ascii="Times New Roman" w:eastAsia="Times New Roman" w:hAnsi="Times New Roman" w:cs="Times New Roman"/>
+          <w:color w:val="000000"/>
+        </w:rPr>
+        <w:lastRenderedPageBreak/>
+        <w:t>to</w:t>
+      </w:r>
+      <w:r>
+        <w:rPr>
+          <w:rFonts w:ascii="Times New Roman" w:eastAsia="Times New Roman" w:hAnsi="Times New Roman" w:cs="Times New Roman"/>
+          <w:color w:val="000000"/>
+        </w:rPr>
+        <w:t xml:space="preserve"> cold temperatures for different time intervals. RNA samples were collected at different intervals post-coma to measure gene expression changes. These samples were flash-frozen to preserve RNA integrity, allowing for accurate analysis of the </w:t>
+      </w:r>
+      <w:r>
+        <w:rPr>
+          <w:rFonts w:ascii="Times New Roman" w:eastAsia="Times New Roman" w:hAnsi="Times New Roman" w:cs="Times New Roman"/>
+          <w:color w:val="000000"/>
+        </w:rPr>
+        <w:t>bee’s</w:t>
+      </w:r>
+      <w:r>
+        <w:rPr>
+          <w:rFonts w:ascii="Times New Roman" w:eastAsia="Times New Roman" w:hAnsi="Times New Roman" w:cs="Times New Roman"/>
+          <w:color w:val="000000"/>
+        </w:rPr>
+        <w:t xml:space="preserve"> phys</w:t>
+      </w:r>
+      <w:r>
+        <w:rPr>
+          <w:rFonts w:ascii="Times New Roman" w:eastAsia="Times New Roman" w:hAnsi="Times New Roman" w:cs="Times New Roman"/>
+          <w:color w:val="000000"/>
+        </w:rPr>
+        <w:t>ical</w:t>
+      </w:r>
+      <w:r>
+        <w:rPr>
+          <w:rFonts w:ascii="Times New Roman" w:eastAsia="Times New Roman" w:hAnsi="Times New Roman" w:cs="Times New Roman"/>
+          <w:color w:val="000000"/>
+        </w:rPr>
+        <w:t xml:space="preserve"> responses to</w:t>
+      </w:r>
+      <w:r>
+        <w:rPr>
+          <w:rFonts w:ascii="Times New Roman" w:eastAsia="Times New Roman" w:hAnsi="Times New Roman" w:cs="Times New Roman"/>
+          <w:color w:val="000000"/>
+        </w:rPr>
+        <w:t xml:space="preserve"> the</w:t>
+      </w:r>
+      <w:r>
+        <w:rPr>
+          <w:rFonts w:ascii="Times New Roman" w:eastAsia="Times New Roman" w:hAnsi="Times New Roman" w:cs="Times New Roman"/>
+          <w:color w:val="000000"/>
+        </w:rPr>
+        <w:t xml:space="preserve"> cold. The original study provides a foundational dataset for re-evaluation using advanced machine learning methods.</w:t>
+      </w:r>
+    </w:p>
+    <w:p>
+      <w:pPr>
+        <w:spacing w:after="0" w:line="480" w:lineRule="auto"/>
+        <w:rPr>
+          <w:rFonts w:ascii="Times New Roman" w:eastAsia="Times New Roman" w:hAnsi="Times New Roman" w:cs="Times New Roman"/>
+        </w:rPr>
+      </w:pPr>
+    </w:p>
+    <w:p>
+      <w:pPr>
+        <w:spacing w:after="0" w:line="480" w:lineRule="auto"/>
+        <w:rPr>
+          <w:rFonts w:ascii="Times New Roman" w:eastAsia="Times New Roman" w:hAnsi="Times New Roman" w:cs="Times New Roman"/>
+        </w:rPr>
+      </w:pPr>
+      <w:r>
+        <w:rPr>
+          <w:rFonts w:ascii="Times New Roman" w:eastAsia="Times New Roman" w:hAnsi="Times New Roman" w:cs="Times New Roman"/>
+          <w:b/>
+          <w:bCs/>
+          <w:color w:val="000000"/>
+          <w:u w:val="single"/>
+        </w:rPr>
+        <w:t>Analysis</w:t>
+      </w:r>
+    </w:p>
+    <w:p>
+      <w:pPr>
+        <w:spacing w:after="0" w:line="480" w:lineRule="auto"/>
+        <w:rPr>
+          <w:rFonts w:ascii="Times New Roman" w:eastAsia="Times New Roman" w:hAnsi="Times New Roman" w:cs="Times New Roman"/>
+          <w:color w:val="000000"/>
+        </w:rPr>
+      </w:pPr>
+      <w:r>
+        <w:rPr>
+          <w:rFonts w:ascii="Times New Roman" w:eastAsia="Times New Roman" w:hAnsi="Times New Roman" w:cs="Times New Roman"/>
+          <w:color w:val="000000"/>
+        </w:rPr>
+        <w:tab/>
+        <w:t xml:space="preserve">The model team alpha chose to classify the bumblebee RNA data, was a random forest model. In this section we will analyze the results of the model as well as talk through the code and what the team did to get the results. After loading in all the packages, functions, and data, we start off by doing an 80/20 training test </w:t>
+      </w:r>
+      <w:r>
+        <w:rPr>
+          <w:rFonts w:ascii="Times New Roman" w:eastAsia="Times New Roman" w:hAnsi="Times New Roman" w:cs="Times New Roman"/>
+          <w:color w:val="000000"/>
+        </w:rPr>
+        <w:t>split and</w:t>
+      </w:r>
+      <w:r>
+        <w:rPr>
+          <w:rFonts w:ascii="Times New Roman" w:eastAsia="Times New Roman" w:hAnsi="Times New Roman" w:cs="Times New Roman"/>
+          <w:color w:val="000000"/>
+        </w:rPr>
+        <w:t xml:space="preserve"> creating a </w:t>
+      </w:r>
+      <w:r>
+        <w:rPr>
+          <w:rFonts w:ascii="Times New Roman" w:eastAsia="Times New Roman" w:hAnsi="Times New Roman" w:cs="Times New Roman"/>
+          <w:color w:val="000000"/>
+        </w:rPr>
+        <w:t>10-fold</w:t>
+      </w:r>
+      <w:r>
+        <w:rPr>
+          <w:rFonts w:ascii="Times New Roman" w:eastAsia="Times New Roman" w:hAnsi="Times New Roman" w:cs="Times New Roman"/>
+          <w:color w:val="000000"/>
+        </w:rPr>
+        <w:t xml:space="preserve"> cross validation for our random forest. Next, we trained our four different random forests all using different searches to find the best hyperparameters. The first one was filtered to remove variables with low variance, the second one was made with the best hyperparameters from a </w:t>
+      </w:r>
+      <w:r>
+        <w:rPr>
+          <w:rFonts w:ascii="Times New Roman" w:eastAsia="Times New Roman" w:hAnsi="Times New Roman" w:cs="Times New Roman"/>
+          <w:color w:val="000000"/>
+        </w:rPr>
+        <w:t>10-fold</w:t>
+      </w:r>
+      <w:r>
+        <w:rPr>
+          <w:rFonts w:ascii="Times New Roman" w:eastAsia="Times New Roman" w:hAnsi="Times New Roman" w:cs="Times New Roman"/>
+          <w:color w:val="000000"/>
+        </w:rPr>
+        <w:t xml:space="preserve"> CV. The third one was created with hyperparameters taken from a grid search, and the final fourth </w:t>
+      </w:r>
+      <w:r>
+        <w:rPr>
+          <w:rFonts w:ascii="Times New Roman" w:eastAsia="Times New Roman" w:hAnsi="Times New Roman" w:cs="Times New Roman"/>
+          <w:color w:val="000000"/>
+        </w:rPr>
+        <w:t>one was</w:t>
+      </w:r>
+      <w:r>
+        <w:rPr>
+          <w:rFonts w:ascii="Times New Roman" w:eastAsia="Times New Roman" w:hAnsi="Times New Roman" w:cs="Times New Roman"/>
+          <w:color w:val="000000"/>
+        </w:rPr>
+        <w:t xml:space="preserve"> created with hyperparameters taken from an adjusted grid search. The CV hyperparameters were 130 for mtry, a </w:t>
+      </w:r>
+      <w:r>
+        <w:rPr>
+          <w:rFonts w:ascii="Times New Roman" w:eastAsia="Times New Roman" w:hAnsi="Times New Roman" w:cs="Times New Roman"/>
+          <w:i/>
+          <w:iCs/>
+          <w:color w:val="000000"/>
+        </w:rPr>
+        <w:t xml:space="preserve">gini </w:t>
+      </w:r>
+      <w:r>
+        <w:rPr>
+          <w:rFonts w:ascii="Times New Roman" w:eastAsia="Times New Roman" w:hAnsi="Times New Roman" w:cs="Times New Roman"/>
+          <w:color w:val="000000"/>
+        </w:rPr>
+        <w:t xml:space="preserve">split rule, and a node size of 1. The first grid search’s hyperparameters were 2138 for mtry, an </w:t>
+      </w:r>
+      <w:r>
+        <w:rPr>
+          <w:rFonts w:ascii="Times New Roman" w:eastAsia="Times New Roman" w:hAnsi="Times New Roman" w:cs="Times New Roman"/>
+          <w:i/>
+          <w:iCs/>
+          <w:color w:val="000000"/>
+        </w:rPr>
+        <w:t xml:space="preserve">extratrees </w:t>
+      </w:r>
+      <w:r>
+        <w:rPr>
+          <w:rFonts w:ascii="Times New Roman" w:eastAsia="Times New Roman" w:hAnsi="Times New Roman" w:cs="Times New Roman"/>
+          <w:color w:val="000000"/>
+        </w:rPr>
+        <w:t xml:space="preserve">split rule, and a node size of 1. The tuned grid searches hyperparameters were a 427 mtry, 50 trees used to vote on a decision, a </w:t>
+      </w:r>
+      <w:r>
+        <w:rPr>
+          <w:rFonts w:ascii="Times New Roman" w:eastAsia="Times New Roman" w:hAnsi="Times New Roman" w:cs="Times New Roman"/>
+          <w:i/>
+          <w:iCs/>
+          <w:color w:val="000000"/>
+        </w:rPr>
+        <w:t xml:space="preserve">gini </w:t>
+      </w:r>
+      <w:r>
+        <w:rPr>
+          <w:rFonts w:ascii="Times New Roman" w:eastAsia="Times New Roman" w:hAnsi="Times New Roman" w:cs="Times New Roman"/>
+          <w:color w:val="000000"/>
+        </w:rPr>
+        <w:t>split rule, and a minimum node size of 10. The four confusion matrices gave us accuracies of either 100% or 50%.</w:t>
+      </w:r>
+    </w:p>
+    <w:p>
+      <w:pPr>
+        <w:spacing w:after="0" w:line="480" w:lineRule="auto"/>
+        <w:rPr>
+          <w:rFonts w:ascii="Times New Roman" w:eastAsia="Times New Roman" w:hAnsi="Times New Roman" w:cs="Times New Roman"/>
+        </w:rPr>
+      </w:pPr>
+    </w:p>
+    <w:p>
+      <w:pPr>
+        <w:spacing w:after="0" w:line="480" w:lineRule="auto"/>
+        <w:rPr>
+          <w:rFonts w:ascii="Times New Roman" w:eastAsia="Times New Roman" w:hAnsi="Times New Roman" w:cs="Times New Roman"/>
+        </w:rPr>
+      </w:pPr>
+      <w:r>
+        <w:rPr>
+          <w:rFonts w:ascii="Times New Roman" w:eastAsia="Times New Roman" w:hAnsi="Times New Roman" w:cs="Times New Roman"/>
+          <w:noProof/>
+          <w:color w:val="000000"/>
+          <w:bdr w:val="none" w:sz="0" w:space="0" w:color="auto" w:frame="1"/>
+        </w:rPr>
+        <w:drawing>
+          <wp:inline distT="0" distB="0" distL="0" distR="0" wp14:anchorId="6804E5F1" wp14:editId="6FA76320">
+            <wp:extent cx="5943600" cy="510540"/>
+            <wp:effectExtent l="0" t="0" r="0" b="0"/>
+            <wp:docPr id="349733766" name="Picture 1"/>
+            <wp:cNvGraphicFramePr>
+              <a:graphicFrameLocks xmlns:a="http://schemas.openxmlformats.org/drawingml/2006/main" noChangeAspect="1"/>
+            </wp:cNvGraphicFramePr>
+            <a:graphic xmlns:a="http://schemas.openxmlformats.org/drawingml/2006/main">
+              <a:graphicData uri="http://schemas.openxmlformats.org/drawingml/2006/picture">
+                <pic:pic xmlns:pic="http://schemas.openxmlformats.org/drawingml/2006/picture">
+                  <pic:nvPicPr>
+                    <pic:cNvPr id="0" name="Picture 1"/>
+                    <pic:cNvPicPr>
+                      <a:picLocks noChangeAspect="1" noChangeArrowheads="1"/>
+                    </pic:cNvPicPr>
+                  </pic:nvPicPr>
+                  <pic:blipFill>
+                    <a:blip r:embed="rId8">
+                      <a:extLst>
+                        <a:ext uri="{28A0092B-C50C-407E-A947-70E740481C1C}">
+                          <a14:useLocalDpi xmlns:a14="http://schemas.microsoft.com/office/drawing/2010/main" val="0"/>
+                        </a:ext>
+                      </a:extLst>
+                    </a:blip>
+                    <a:srcRect/>
+                    <a:stretch>
+                      <a:fillRect/>
+                    </a:stretch>
+                  </pic:blipFill>
+                  <pic:spPr bwMode="auto">
+                    <a:xfrm>
+                      <a:off x="0" y="0"/>
+                      <a:ext cx="5943600" cy="510540"/>
+                    </a:xfrm>
+                    <a:prstGeom prst="rect">
+                      <a:avLst/>
+                    </a:prstGeom>
+                    <a:noFill/>
+                    <a:ln>
+                      <a:noFill/>
+                    </a:ln>
+                  </pic:spPr>
+                </pic:pic>
+              </a:graphicData>
+            </a:graphic>
+          </wp:inline>
+        </w:drawing>
+      </w:r>
+    </w:p>
+    <w:p>
+      <w:pPr>
+        <w:spacing w:after="0" w:line="480" w:lineRule="auto"/>
+        <w:rPr>
+          <w:rFonts w:ascii="Times New Roman" w:eastAsia="Times New Roman" w:hAnsi="Times New Roman" w:cs="Times New Roman"/>
+        </w:rPr>
+      </w:pPr>
+      <w:r>
+        <w:rPr>
+          <w:rFonts w:ascii="Times New Roman" w:eastAsia="Times New Roman" w:hAnsi="Times New Roman" w:cs="Times New Roman"/>
+          <w:i/>
+          <w:iCs/>
+          <w:color w:val="000000"/>
+        </w:rPr>
+        <w:t>Figure 1: shows accuracies of each confusion matrix.</w:t>
+      </w:r>
+    </w:p>
+    <w:p>
+      <w:pPr>
+        <w:spacing w:after="0" w:line="480" w:lineRule="auto"/>
+        <w:rPr>
+          <w:rFonts w:ascii="Times New Roman" w:eastAsia="Times New Roman" w:hAnsi="Times New Roman" w:cs="Times New Roman"/>
+        </w:rPr>
+      </w:pPr>
+      <w:r>
+        <w:rPr>
+          <w:rFonts w:ascii="Times New Roman" w:eastAsia="Times New Roman" w:hAnsi="Times New Roman" w:cs="Times New Roman"/>
+          <w:i/>
+          <w:iCs/>
+          <w:color w:val="000000"/>
+        </w:rPr>
+        <w:lastRenderedPageBreak/>
+        <w:t xml:space="preserve">CM1 = first RF, CM2 = 10 fold </w:t>
+      </w:r>
+      <w:r>
+        <w:rPr>
+          <w:rFonts w:ascii="Times New Roman" w:eastAsia="Times New Roman" w:hAnsi="Times New Roman" w:cs="Times New Roman"/>
+          <w:i/>
+          <w:iCs/>
+          <w:color w:val="000000"/>
+        </w:rPr>
+        <w:t>CV RF</w:t>
+      </w:r>
+      <w:r>
+        <w:rPr>
+          <w:rFonts w:ascii="Times New Roman" w:eastAsia="Times New Roman" w:hAnsi="Times New Roman" w:cs="Times New Roman"/>
+          <w:i/>
+          <w:iCs/>
+          <w:color w:val="000000"/>
+        </w:rPr>
+        <w:t>, CM3 = grid search RF, CM4 = Tuned grid search RF </w:t>
+      </w:r>
+    </w:p>
+    <w:p>
+      <w:pPr>
+        <w:spacing w:after="0"/>
+        <w:rPr>
+          <w:rFonts w:ascii="Times New Roman" w:eastAsia="Times New Roman" w:hAnsi="Times New Roman" w:cs="Times New Roman"/>
+        </w:rPr>
+      </w:pPr>
+    </w:p>
+    <w:p>
+      <w:pPr>
+        <w:spacing w:after="0" w:line="480" w:lineRule="auto"/>
+        <w:ind w:firstLine="720"/>
+        <w:rPr>
+          <w:rFonts w:ascii="Times New Roman" w:eastAsia="Times New Roman" w:hAnsi="Times New Roman" w:cs="Times New Roman"/>
+        </w:rPr>
+      </w:pPr>
+      <w:r>
+        <w:rPr>
+          <w:rFonts w:ascii="Times New Roman" w:eastAsia="Times New Roman" w:hAnsi="Times New Roman" w:cs="Times New Roman"/>
+          <w:color w:val="000000"/>
+        </w:rPr>
+        <w:t xml:space="preserve">After looking at </w:t>
+      </w:r>
+      <w:r>
+        <w:rPr>
+          <w:rFonts w:ascii="Times New Roman" w:eastAsia="Times New Roman" w:hAnsi="Times New Roman" w:cs="Times New Roman"/>
+          <w:color w:val="000000"/>
+        </w:rPr>
+        <w:t>all</w:t>
+      </w:r>
+      <w:r>
+        <w:rPr>
+          <w:rFonts w:ascii="Times New Roman" w:eastAsia="Times New Roman" w:hAnsi="Times New Roman" w:cs="Times New Roman"/>
+          <w:color w:val="000000"/>
+        </w:rPr>
+        <w:t xml:space="preserve"> the confusion matrices we can see that our model is either 100% accurate and can classify the data set perfectly, the model is overfitted and is just pushing every data point to one side or the other. The reason why we think we have two models with 50% accuracy is due to the model only having 1 node. This effectively turns the RF into a binary question where the data can either go into one group or the other. </w:t>
+      </w:r>
+    </w:p>
+    <w:p>
+      <w:pPr>
+        <w:spacing w:after="0" w:line="480" w:lineRule="auto"/>
+        <w:ind w:firstLine="720"/>
+        <w:rPr>
+          <w:rFonts w:ascii="Times New Roman" w:eastAsia="Times New Roman" w:hAnsi="Times New Roman" w:cs="Times New Roman"/>
+        </w:rPr>
+      </w:pPr>
+      <w:r>
+        <w:rPr>
+          <w:rFonts w:ascii="Times New Roman" w:eastAsia="Times New Roman" w:hAnsi="Times New Roman" w:cs="Times New Roman"/>
+          <w:color w:val="000000"/>
+        </w:rPr>
+        <w:t xml:space="preserve">When looking at other accuracy metrics we produced two visuals showing the inner and outer folds ROC. The AUC we get is around ~75% for both showing that the model does a good job distinguishing between false positives and false negatives but there is still room for improvement. Now after looking at all metrics for each model, we can choose the best one and extract any meaningful data. </w:t>
+      </w:r>
+      <w:r>
+        <w:rPr>
+          <w:rFonts w:ascii="Times New Roman" w:eastAsia="Times New Roman" w:hAnsi="Times New Roman" w:cs="Times New Roman"/>
+          <w:color w:val="000000"/>
+        </w:rPr>
+        <w:t>Of</w:t>
+      </w:r>
+      <w:r>
+        <w:rPr>
+          <w:rFonts w:ascii="Times New Roman" w:eastAsia="Times New Roman" w:hAnsi="Times New Roman" w:cs="Times New Roman"/>
+          <w:color w:val="000000"/>
+        </w:rPr>
+        <w:t xml:space="preserve"> the ten extracted RNA sequences two matched the DESeq2 database. LOC10077885, and LOC10076272 were the two that matched.</w:t>
+      </w:r>
+    </w:p>
+    <w:p>
+      <w:pPr>
+        <w:spacing w:after="0"/>
+        <w:rPr>
+          <w:rFonts w:ascii="Times New Roman" w:eastAsia="Times New Roman" w:hAnsi="Times New Roman" w:cs="Times New Roman"/>
+        </w:rPr>
+      </w:pPr>
+    </w:p>
+    <w:p>
+      <w:pPr>
+        <w:spacing w:after="0" w:line="480" w:lineRule="auto"/>
+        <w:rPr>
+          <w:rFonts w:ascii="Times New Roman" w:eastAsia="Times New Roman" w:hAnsi="Times New Roman" w:cs="Times New Roman"/>
+        </w:rPr>
+      </w:pPr>
+      <w:r>
+        <w:rPr>
+          <w:rFonts w:ascii="Times New Roman" w:eastAsia="Times New Roman" w:hAnsi="Times New Roman" w:cs="Times New Roman"/>
+          <w:b/>
+          <w:bCs/>
+          <w:color w:val="000000"/>
+          <w:u w:val="single"/>
+        </w:rPr>
+        <w:t>Conclusions</w:t>
+      </w:r>
+    </w:p>
+    <w:p>
+      <w:pPr>
+        <w:spacing w:after="0" w:line="480" w:lineRule="auto"/>
+        <w:ind w:firstLine="720"/>
+        <w:rPr>
+          <w:rFonts w:ascii="Times New Roman" w:eastAsia="Times New Roman" w:hAnsi="Times New Roman" w:cs="Times New Roman"/>
+        </w:rPr>
+      </w:pPr>
+      <w:r>
+        <w:rPr>
+          <w:rFonts w:ascii="Times New Roman" w:eastAsia="Times New Roman" w:hAnsi="Times New Roman" w:cs="Times New Roman"/>
+          <w:color w:val="000000"/>
+        </w:rPr>
+        <w:t xml:space="preserve">In conclusion, the model that was built for the research question did a good job at analyzing the smaller data set of bumblebee data. A lot of challenges arose during this project due to unforeseen events. Our team also had limited knowledge on the subject, as well as building advanced classification models. With all that being said, we were able to successfully overcome these obstacles, and utilize machine learning to our advantage. With the focus of our research being on the re-evaluation of the data, we were still able to identify multiple significant gene expression changes when bumblebees were exposed to the cold. After reviewing the results and looking at the performance metrics of the model, it is still questionable if the model is fully ready to be used at a commercial level, or have our findings be published in a paper. Even </w:t>
+      </w:r>
+      <w:r>
+        <w:rPr>
+          <w:rFonts w:ascii="Times New Roman" w:eastAsia="Times New Roman" w:hAnsi="Times New Roman" w:cs="Times New Roman"/>
+          <w:color w:val="000000"/>
+        </w:rPr>
+        <w:lastRenderedPageBreak/>
+        <w:t xml:space="preserve">though we still found significant genes we only have a good base and are on the right track, but we still need to do a lot more work before everything gets finalized. Overfitting was the biggest challenge we </w:t>
+      </w:r>
+      <w:r>
+        <w:rPr>
+          <w:rFonts w:ascii="Times New Roman" w:eastAsia="Times New Roman" w:hAnsi="Times New Roman" w:cs="Times New Roman"/>
+          <w:color w:val="000000"/>
+        </w:rPr>
+        <w:t>encountered,</w:t>
+      </w:r>
+      <w:r>
+        <w:rPr>
+          <w:rFonts w:ascii="Times New Roman" w:eastAsia="Times New Roman" w:hAnsi="Times New Roman" w:cs="Times New Roman"/>
+          <w:color w:val="000000"/>
+        </w:rPr>
+        <w:t xml:space="preserve"> and we will talk about it further in the section below. </w:t>
+      </w:r>
+    </w:p>
+    <w:p>
+      <w:pPr>
+        <w:spacing w:after="0"/>
+        <w:rPr>
+          <w:rFonts w:ascii="Times New Roman" w:eastAsia="Times New Roman" w:hAnsi="Times New Roman" w:cs="Times New Roman"/>
+        </w:rPr>
+      </w:pPr>
+    </w:p>
+    <w:p>
+      <w:pPr>
+        <w:spacing w:after="0" w:line="480" w:lineRule="auto"/>
+        <w:rPr>
+          <w:rFonts w:ascii="Times New Roman" w:eastAsia="Times New Roman" w:hAnsi="Times New Roman" w:cs="Times New Roman"/>
+        </w:rPr>
+      </w:pPr>
+      <w:r>
+        <w:rPr>
+          <w:rFonts w:ascii="Times New Roman" w:eastAsia="Times New Roman" w:hAnsi="Times New Roman" w:cs="Times New Roman"/>
+          <w:b/>
+          <w:bCs/>
+          <w:color w:val="000000"/>
+          <w:u w:val="single"/>
+        </w:rPr>
+        <w:t>Recommendations and Next Steps</w:t>
+      </w:r>
+    </w:p>
+    <w:p>
+      <w:pPr>
+        <w:spacing w:after="0" w:line="480" w:lineRule="auto"/>
+        <w:rPr>
+          <w:rFonts w:ascii="Times New Roman" w:eastAsia="Times New Roman" w:hAnsi="Times New Roman" w:cs="Times New Roman"/>
+        </w:rPr>
+      </w:pPr>
+      <w:r>
+        <w:rPr>
+          <w:rFonts w:ascii="Times New Roman" w:eastAsia="Times New Roman" w:hAnsi="Times New Roman" w:cs="Times New Roman"/>
+          <w:color w:val="000000"/>
+        </w:rPr>
+        <w:tab/>
+        <w:t xml:space="preserve">Our team decided to take option one out of the two which focused on building a random forest model instead of a support vector machine model. Instead of the full set of DESeq data we rebuilt the random forest model but for the smaller sample called the DESeq 30-minute data. This was more straightforward and more on the level of knowledge our team was comfortable with. To start, we would recommend refitting the data again but building a support vector machine and analyzing those results since the SVM model can better deal with the overfitting </w:t>
+      </w:r>
+      <w:r>
+        <w:rPr>
+          <w:rFonts w:ascii="Times New Roman" w:eastAsia="Times New Roman" w:hAnsi="Times New Roman" w:cs="Times New Roman"/>
+          <w:color w:val="000000"/>
+        </w:rPr>
+        <w:t>problem and</w:t>
+      </w:r>
+      <w:r>
+        <w:rPr>
+          <w:rFonts w:ascii="Times New Roman" w:eastAsia="Times New Roman" w:hAnsi="Times New Roman" w:cs="Times New Roman"/>
+          <w:color w:val="000000"/>
+        </w:rPr>
+        <w:t xml:space="preserve"> does a good job at handling high dimensional data. Another recommendation our team would give is to force the tree of our random forest to be bigger than a tree size of one node. For some of the hyperparameter tuning, the code recommended using one node for a tree, but having one node turns the model into a binary question: does the data belong here to there which could explain why some of the model’s accuracies were 50%. We would also recommend ensemble learning methods to try to increase the accuracy of the models. Bagging and boosting would be two examples of this. To try other classifying models, our team recommends trying a deep learning model to see if it does a better job classifying and identifying significant data. Neural networks, or recurrent neural networks, would probably give a more comprehensive analysis and decrease overfitting since they are one of the most advanced models that we have. To conclude, working with a larger test sample would increase our confidence in the findings, ensuring that the results are more generalized and reliable. If there is more of a focus on exploring these alternative methods and expanding the dataset, then we are confident that there </w:t>
+      </w:r>
+      <w:r>
+        <w:rPr>
+          <w:rFonts w:ascii="Times New Roman" w:eastAsia="Times New Roman" w:hAnsi="Times New Roman" w:cs="Times New Roman"/>
+          <w:color w:val="000000"/>
+        </w:rPr>
+        <w:lastRenderedPageBreak/>
+        <w:t>would be an improvement in the model and the classifications obtained from them would be excellent and meaningful.</w:t>
+      </w:r>
+    </w:p>
+    <w:p>
+      <w:pPr>
+        <w:pStyle w:val="BodyText"/>
+      </w:pPr>
+    </w:p>
+    <w:p>
+      <w:pPr>
+        <w:pStyle w:val="BodyText"/>
+      </w:pPr>
+      <w:r>
+        <w:t>***Note*** The 15 questions are answered down below in the code appendix.</w:t>
+      </w:r>
+    </w:p>
+    <w:p>
+      <w:pPr>
+        <w:pStyle w:val="BodyText"/>
+      </w:pPr>
+    </w:p>
+    <w:p>
+      <w:pPr>
+        <w:pStyle w:val="BodyText"/>
+      </w:pPr>
+    </w:p>
+    <w:p>
+      <w:pPr>
+        <w:pStyle w:val="BodyText"/>
+      </w:pPr>
+    </w:p>
+    <w:p>
+      <w:pPr>
+        <w:pStyle w:val="BodyText"/>
+      </w:pPr>
+    </w:p>
+    <w:p>
+      <w:pPr>
+        <w:pStyle w:val="BodyText"/>
+      </w:pPr>
+    </w:p>
+    <w:p>
+      <w:pPr>
+        <w:pStyle w:val="BodyText"/>
+      </w:pPr>
+    </w:p>
+    <w:p>
+      <w:pPr>
+        <w:pStyle w:val="BodyText"/>
+      </w:pPr>
+    </w:p>
+    <w:p>
+      <w:pPr>
+        <w:pStyle w:val="BodyText"/>
+      </w:pPr>
+    </w:p>
+    <w:p>
+      <w:pPr>
+        <w:pStyle w:val="BodyText"/>
+      </w:pPr>
+    </w:p>
+    <w:p>
+      <w:pPr>
+        <w:pStyle w:val="BodyText"/>
+      </w:pPr>
+    </w:p>
+    <w:p>
+      <w:pPr>
+        <w:pStyle w:val="BodyText"/>
+      </w:pPr>
+    </w:p>
+    <w:p>
+      <w:pPr>
+        <w:pStyle w:val="BodyText"/>
+      </w:pPr>
+    </w:p>
+    <w:p>
+      <w:pPr>
+        <w:pStyle w:val="BodyText"/>
+      </w:pPr>
+    </w:p>
+    <w:p>
+      <w:pPr>
+        <w:pStyle w:val="BodyText"/>
+      </w:pPr>
+    </w:p>
+    <w:p>
+      <w:pPr>
+        <w:pStyle w:val="BodyText"/>
+      </w:pPr>
+    </w:p>
+    <w:p>
+      <w:pPr>
+        <w:pStyle w:val="BodyText"/>
+      </w:pPr>
+    </w:p>
+    <w:p>
+      <w:pPr>
+        <w:pStyle w:val="BodyText"/>
+      </w:pPr>
+    </w:p>
+    <w:p>
+      <w:pPr>
+        <w:pStyle w:val="BodyText"/>
+      </w:pPr>
+    </w:p>
+    <w:p>
+      <w:pPr>
+        <w:pStyle w:val="BodyText"/>
+      </w:pPr>
+    </w:p>
+    <w:p>
+      <w:pPr>
+        <w:pStyle w:val="BodyText"/>
+      </w:pPr>
+    </w:p>
+    <w:p>
+      <w:pPr>
+        <w:pStyle w:val="BodyText"/>
+      </w:pPr>
+    </w:p>
+    <w:p>
+      <w:pPr>
+        <w:pStyle w:val="BodyText"/>
+        <w:jc w:val="center"/>
+        <w:rPr>
+          <w:b/>
+          <w:bCs/>
+          <w:u w:val="single"/>
+        </w:rPr>
+      </w:pPr>
+      <w:r>
+        <w:rPr>
+          <w:b/>
+          <w:bCs/>
+          <w:u w:val="single"/>
+        </w:rPr>
+        <w:t>Code Appendix</w:t>
+      </w:r>
+    </w:p>
+    <w:p>
+      <w:pPr>
+        <w:pStyle w:val="Title"/>
+      </w:pPr>
+      <w:r>
+        <w:lastRenderedPageBreak/>
+        <w:t>Project 1: Bioinformatics of Gene Expression</w:t>
+      </w:r>
+    </w:p>
+    <w:p>
+      <w:pPr>
+        <w:pStyle w:val="Subtitle"/>
+      </w:pPr>
+      <w:r>
+        <w:t>Merrimack College DSE6630: Healthcare &amp; Life Sciences Analytics</w:t>
+      </w:r>
+    </w:p>
+    <w:p>
+      <w:pPr>
+        <w:pStyle w:val="Author"/>
+      </w:pPr>
+      <w:r>
+        <w:t>Ryan Canfield</w:t>
+      </w:r>
+      <w:r>
+        <w:t xml:space="preserve"> &amp;</w:t>
+      </w:r>
+      <w:r>
+        <w:t xml:space="preserve"> Malek Sabri</w:t>
+      </w:r>
+    </w:p>
+    <w:p>
+      <w:pPr>
+        <w:pStyle w:val="Date"/>
+      </w:pPr>
+      <w:r>
+        <w:t>2025-5-20</w:t>
+      </w:r>
+    </w:p>
+    <w:p>
+      <w:pPr>
+        <w:pStyle w:val="Heading4"/>
+      </w:pPr>
+      <w:bookmarkStart w:id="0" w:name="Xb4a2278c3d9ead5882d3cd0d74f4dd867cb7ece"/>
+      <w:r>
+        <w:t>Questions were completed by look at the html document on github.</w:t>
+      </w:r>
+    </w:p>
+    <w:p>
+      <w:pPr>
+        <w:pStyle w:val="Heading5"/>
+      </w:pPr>
+      <w:bookmarkStart w:id="1" w:name="Xc74a0ffb620778d01e843f5b5838bb5e4800707"/>
+      <w:r>
+        <w:rPr>
+          <w:b/>
+          <w:bCs/>
         </w:rPr>
         <w:t>Question 1</w:t>
       </w:r>
@@ -478,7 +1940,7 @@
       <w:pPr>
         <w:pStyle w:val="BlockText"/>
       </w:pPr>
-      <w:hyperlink r:id="rId7">
+      <w:hyperlink r:id="rId9">
         <w:r>
           <w:rPr>
             <w:rStyle w:val="Hyperlink"/>
@@ -489,7 +1951,7 @@
       <w:r>
         <w:t xml:space="preserve"> </w:t>
       </w:r>
-      <w:hyperlink r:id="rId8">
+      <w:hyperlink r:id="rId10">
         <w:r>
           <w:rPr>
             <w:rStyle w:val="Hyperlink"/>
@@ -1607,7 +3069,7 @@
                     </pic:cNvPicPr>
                   </pic:nvPicPr>
                   <pic:blipFill>
-                    <a:blip r:embed="rId9"/>
+                    <a:blip r:embed="rId11"/>
                     <a:stretch>
                       <a:fillRect/>
                     </a:stretch>
@@ -1657,6 +3119,7 @@
           <w:rFonts w:asciiTheme="minorHAnsi" w:eastAsiaTheme="minorHAnsi" w:hAnsiTheme="minorHAnsi" w:cstheme="minorBidi"/>
           <w:bCs w:val="0"/>
           <w:i w:val="0"/>
+          <w:noProof/>
           <w:color w:val="auto"/>
         </w:rPr>
         <w:drawing>
@@ -1675,7 +3138,7 @@
                     <pic:cNvPicPr/>
                   </pic:nvPicPr>
                   <pic:blipFill>
-                    <a:blip r:embed="rId10"/>
+                    <a:blip r:embed="rId12"/>
                     <a:stretch>
                       <a:fillRect/>
                     </a:stretch>
@@ -2025,6 +3488,7 @@
           <w:rFonts w:asciiTheme="minorHAnsi" w:eastAsiaTheme="minorHAnsi" w:hAnsiTheme="minorHAnsi" w:cstheme="minorBidi"/>
           <w:b w:val="0"/>
           <w:bCs w:val="0"/>
+          <w:noProof/>
           <w:color w:val="auto"/>
         </w:rPr>
         <w:drawing>
@@ -2043,7 +3507,7 @@
                     <pic:cNvPicPr/>
                   </pic:nvPicPr>
                   <pic:blipFill>
-                    <a:blip r:embed="rId11"/>
+                    <a:blip r:embed="rId13"/>
                     <a:stretch>
                       <a:fillRect/>
                     </a:stretch>
@@ -2614,7 +4078,7 @@
                     </pic:cNvPicPr>
                   </pic:nvPicPr>
                   <pic:blipFill>
-                    <a:blip r:embed="rId12"/>
+                    <a:blip r:embed="rId14"/>
                     <a:stretch>
                       <a:fillRect/>
                     </a:stretch>
@@ -2854,6 +4318,7 @@
           <w:rFonts w:asciiTheme="minorHAnsi" w:eastAsiaTheme="minorHAnsi" w:hAnsiTheme="minorHAnsi" w:cstheme="minorBidi"/>
           <w:bCs w:val="0"/>
           <w:i w:val="0"/>
+          <w:noProof/>
           <w:color w:val="auto"/>
         </w:rPr>
         <w:lastRenderedPageBreak/>
@@ -2873,7 +4338,7 @@
                     <pic:cNvPicPr/>
                   </pic:nvPicPr>
                   <pic:blipFill>
-                    <a:blip r:embed="rId13"/>
+                    <a:blip r:embed="rId15"/>
                     <a:stretch>
                       <a:fillRect/>
                     </a:stretch>
@@ -3383,14 +4848,31 @@
         <w:rPr>
           <w:rStyle w:val="FunctionTok"/>
         </w:rPr>
-        <w:t>kable_</w:t>
-      </w:r>
-      <w:proofErr w:type="gramStart"/>
+        <w:t>kable_styling</w:t>
+      </w:r>
+      <w:r>
+        <w:rPr>
+          <w:rStyle w:val="NormalTok"/>
+        </w:rPr>
+        <w:t>(</w:t>
+      </w:r>
+      <w:r>
+        <w:rPr>
+          <w:rStyle w:val="AttributeTok"/>
+        </w:rPr>
+        <w:t>bootstrap_options =</w:t>
+      </w:r>
+      <w:r>
+        <w:rPr>
+          <w:rStyle w:val="NormalTok"/>
+        </w:rPr>
+        <w:t xml:space="preserve"> </w:t>
+      </w:r>
       <w:r>
         <w:rPr>
           <w:rStyle w:val="FunctionTok"/>
         </w:rPr>
-        <w:t>styling</w:t>
+        <w:t>c</w:t>
       </w:r>
       <w:r>
         <w:rPr>
@@ -3398,47 +4880,22 @@
         </w:rPr>
         <w:t>(</w:t>
       </w:r>
-      <w:proofErr w:type="gramEnd"/>
+      <w:r>
+        <w:rPr>
+          <w:rStyle w:val="StringTok"/>
+        </w:rPr>
+        <w:t>"hover"</w:t>
+      </w:r>
+      <w:r>
+        <w:rPr>
+          <w:rStyle w:val="NormalTok"/>
+        </w:rPr>
+        <w:t xml:space="preserve">, </w:t>
+      </w:r>
       <w:r>
         <w:rPr>
           <w:rStyle w:val="AttributeTok"/>
         </w:rPr>
-        <w:t>bootstrap_options =</w:t>
-      </w:r>
-      <w:r>
-        <w:rPr>
-          <w:rStyle w:val="NormalTok"/>
-        </w:rPr>
-        <w:t xml:space="preserve"> </w:t>
-      </w:r>
-      <w:r>
-        <w:rPr>
-          <w:rStyle w:val="FunctionTok"/>
-        </w:rPr>
-        <w:t>c</w:t>
-      </w:r>
-      <w:r>
-        <w:rPr>
-          <w:rStyle w:val="NormalTok"/>
-        </w:rPr>
-        <w:t>(</w:t>
-      </w:r>
-      <w:r>
-        <w:rPr>
-          <w:rStyle w:val="StringTok"/>
-        </w:rPr>
-        <w:t>"hover"</w:t>
-      </w:r>
-      <w:r>
-        <w:rPr>
-          <w:rStyle w:val="NormalTok"/>
-        </w:rPr>
-        <w:t xml:space="preserve">, </w:t>
-      </w:r>
-      <w:r>
-        <w:rPr>
-          <w:rStyle w:val="AttributeTok"/>
-        </w:rPr>
         <w:t>full_width =</w:t>
       </w:r>
       <w:r>
@@ -3453,6 +4910,9 @@
         <w:pStyle w:val="SourceCode"/>
       </w:pPr>
       <w:r>
+        <w:rPr>
+          <w:noProof/>
+        </w:rPr>
         <w:drawing>
           <wp:inline distT="0" distB="0" distL="0" distR="0" wp14:anchorId="2C11FC28" wp14:editId="7E424C24">
             <wp:extent cx="5943600" cy="2542540"/>
@@ -3469,7 +4929,7 @@
                     <pic:cNvPicPr/>
                   </pic:nvPicPr>
                   <pic:blipFill>
-                    <a:blip r:embed="rId14"/>
+                    <a:blip r:embed="rId16"/>
                     <a:stretch>
                       <a:fillRect/>
                     </a:stretch>
@@ -3513,13 +4973,8 @@
         <w:t>caret</w:t>
       </w:r>
       <w:r>
-        <w:t xml:space="preserve"> </w:t>
-      </w:r>
-      <w:proofErr w:type="gramStart"/>
-      <w:r>
-        <w:t>Method</w:t>
-      </w:r>
-      <w:proofErr w:type="gramEnd"/>
+        <w:t xml:space="preserve"> Method</w:t>
+      </w:r>
     </w:p>
     <w:p>
       <w:pPr>
@@ -4366,7 +5821,7 @@
                     </pic:cNvPicPr>
                   </pic:nvPicPr>
                   <pic:blipFill>
-                    <a:blip r:embed="rId15"/>
+                    <a:blip r:embed="rId17"/>
                     <a:stretch>
                       <a:fillRect/>
                     </a:stretch>
@@ -4606,6 +6061,7 @@
           <w:rFonts w:asciiTheme="minorHAnsi" w:eastAsiaTheme="minorHAnsi" w:hAnsiTheme="minorHAnsi" w:cstheme="minorBidi"/>
           <w:bCs w:val="0"/>
           <w:i w:val="0"/>
+          <w:noProof/>
           <w:color w:val="auto"/>
         </w:rPr>
         <w:drawing>
@@ -4624,7 +6080,7 @@
                     <pic:cNvPicPr/>
                   </pic:nvPicPr>
                   <pic:blipFill>
-                    <a:blip r:embed="rId16"/>
+                    <a:blip r:embed="rId18"/>
                     <a:stretch>
                       <a:fillRect/>
                     </a:stretch>
@@ -4938,6 +6394,9 @@
         <w:pStyle w:val="BodyText"/>
       </w:pPr>
       <w:r>
+        <w:rPr>
+          <w:noProof/>
+        </w:rPr>
         <w:drawing>
           <wp:inline distT="0" distB="0" distL="0" distR="0" wp14:anchorId="4CFBB313" wp14:editId="060B6222">
             <wp:extent cx="5943600" cy="2532380"/>
@@ -4954,7 +6413,7 @@
                     <pic:cNvPicPr/>
                   </pic:nvPicPr>
                   <pic:blipFill>
-                    <a:blip r:embed="rId17"/>
+                    <a:blip r:embed="rId19"/>
                     <a:stretch>
                       <a:fillRect/>
                     </a:stretch>
@@ -5488,7 +6947,7 @@
                     </pic:cNvPicPr>
                   </pic:nvPicPr>
                   <pic:blipFill>
-                    <a:blip r:embed="rId18"/>
+                    <a:blip r:embed="rId20"/>
                     <a:stretch>
                       <a:fillRect/>
                     </a:stretch>
@@ -5551,7 +7010,7 @@
                     </pic:cNvPicPr>
                   </pic:nvPicPr>
                   <pic:blipFill>
-                    <a:blip r:embed="rId19"/>
+                    <a:blip r:embed="rId21"/>
                     <a:stretch>
                       <a:fillRect/>
                     </a:stretch>
@@ -5938,22 +7397,17 @@
         <w:rPr>
           <w:rStyle w:val="VerbatimChar"/>
         </w:rPr>
-        <w:t xml:space="preserve">## Selecting by </w:t>
-      </w:r>
-      <w:proofErr w:type="spellStart"/>
-      <w:r>
-        <w:rPr>
-          <w:rStyle w:val="VerbatimChar"/>
-        </w:rPr>
-        <w:t>MeanDecreaseGini</w:t>
-      </w:r>
-      <w:proofErr w:type="spellEnd"/>
+        <w:t>## Selecting by MeanDecreaseGini</w:t>
+      </w:r>
     </w:p>
     <w:p>
       <w:pPr>
         <w:pStyle w:val="SourceCode"/>
       </w:pPr>
       <w:r>
+        <w:rPr>
+          <w:noProof/>
+        </w:rPr>
         <w:drawing>
           <wp:inline distT="0" distB="0" distL="0" distR="0" wp14:anchorId="60A42A8A" wp14:editId="6BA9881A">
             <wp:extent cx="5943600" cy="3365500"/>
@@ -5970,7 +7424,7 @@
                     <pic:cNvPicPr/>
                   </pic:nvPicPr>
                   <pic:blipFill>
-                    <a:blip r:embed="rId20"/>
+                    <a:blip r:embed="rId22"/>
                     <a:stretch>
                       <a:fillRect/>
                     </a:stretch>
@@ -6016,15 +7470,7 @@
         <w:pStyle w:val="FirstParagraph"/>
       </w:pPr>
       <w:r>
-        <w:t xml:space="preserve">Let’s filter the nested CV </w:t>
-      </w:r>
-      <w:proofErr w:type="spellStart"/>
-      <w:r>
-        <w:t>randfom</w:t>
-      </w:r>
-      <w:proofErr w:type="spellEnd"/>
-      <w:r>
-        <w:t xml:space="preserve"> forest importance:</w:t>
+        <w:t>Let’s filter the nested CV randfom forest importance:</w:t>
       </w:r>
       <w:bookmarkStart w:id="56" w:name="recommendations-and-next-steps"/>
       <w:bookmarkEnd w:id="23"/>
@@ -6032,6 +7478,9 @@
       <w:bookmarkEnd w:id="49"/>
       <w:bookmarkEnd w:id="55"/>
       <w:r>
+        <w:rPr>
+          <w:noProof/>
+        </w:rPr>
         <w:drawing>
           <wp:inline distT="0" distB="0" distL="0" distR="0" wp14:anchorId="38313EB7" wp14:editId="31A51729">
             <wp:extent cx="5943600" cy="3659505"/>
@@ -6048,7 +7497,7 @@
                     <pic:cNvPicPr/>
                   </pic:nvPicPr>
                   <pic:blipFill>
-                    <a:blip r:embed="rId21"/>
+                    <a:blip r:embed="rId23"/>
                     <a:stretch>
                       <a:fillRect/>
                     </a:stretch>
@@ -6074,6 +7523,9 @@
         <w:pStyle w:val="BodyText"/>
       </w:pPr>
       <w:r>
+        <w:rPr>
+          <w:noProof/>
+        </w:rPr>
         <w:drawing>
           <wp:inline distT="0" distB="0" distL="0" distR="0" wp14:anchorId="59ED71FE" wp14:editId="76F9D0A0">
             <wp:extent cx="5943600" cy="1012190"/>
@@ -6090,7 +7542,7 @@
                     <pic:cNvPicPr/>
                   </pic:nvPicPr>
                   <pic:blipFill>
-                    <a:blip r:embed="rId22"/>
+                    <a:blip r:embed="rId24"/>
                     <a:stretch>
                       <a:fillRect/>
                     </a:stretch>
@@ -6268,6 +7720,7 @@
     </w:pPrDefault>
   </w:docDefaults>
   <w:latentStyles w:defLockedState="0" w:defUIPriority="0" w:defSemiHidden="0" w:defUnhideWhenUsed="0" w:defQFormat="0" w:count="376">
+    <w:lsdException w:name="Normal (Web)" w:uiPriority="99"/>
     <w:lsdException w:name="Normal Table" w:semiHidden="1" w:unhideWhenUsed="1"/>
     <w:lsdException w:name="Table Simple 1" w:semiHidden="1" w:unhideWhenUsed="1"/>
     <w:lsdException w:name="Table Simple 2" w:semiHidden="1" w:unhideWhenUsed="1"/>
@@ -7318,6 +8771,24 @@
       <w:shd w:val="clear" w:color="auto" w:fill="F8F8F8"/>
     </w:rPr>
   </w:style>
+  <w:style w:type="paragraph" w:styleId="NormalWeb">
+    <w:name w:val="Normal (Web)"/>
+    <w:basedOn w:val="Normal"/>
+    <w:uiPriority w:val="99"/>
+    <w:unhideWhenUsed/>
+    <w:rsid w:val="00CB30A6"/>
+    <w:pPr>
+      <w:spacing w:before="100" w:beforeAutospacing="1" w:after="100" w:afterAutospacing="1"/>
+    </w:pPr>
+    <w:rPr>
+      <w:rFonts w:ascii="Times New Roman" w:eastAsia="Times New Roman" w:hAnsi="Times New Roman" w:cs="Times New Roman"/>
+    </w:rPr>
+  </w:style>
+  <w:style w:type="character" w:customStyle="1" w:styleId="apple-tab-span">
+    <w:name w:val="apple-tab-span"/>
+    <w:basedOn w:val="DefaultParagraphFont"/>
+    <w:rsid w:val="00CB30A6"/>
+  </w:style>
 </w:styles>
 </file>
 
@@ -7637,4 +9108,16 @@
   </a:objectDefaults>
   <a:extraClrSchemeLst/>
 </a:theme>
+</file>
+
+<file path=customXml/item1.xml><?xml version="1.0" encoding="utf-8"?>
+<b:Sources xmlns:b="http://schemas.openxmlformats.org/officeDocument/2006/bibliography" xmlns="http://schemas.openxmlformats.org/officeDocument/2006/bibliography" SelectedStyle="\APASixthEditionOfficeOnline.xsl" StyleName="APA" Version="6"/>
+</file>
+
+<file path=customXml/itemProps1.xml><?xml version="1.0" encoding="utf-8"?>
+<ds:datastoreItem xmlns:ds="http://schemas.openxmlformats.org/officeDocument/2006/customXml" ds:itemID="{2D9BC2B6-0623-42E2-9795-E467EF4AB63B}">
+  <ds:schemaRefs>
+    <ds:schemaRef ds:uri="http://schemas.openxmlformats.org/officeDocument/2006/bibliography"/>
+  </ds:schemaRefs>
+</ds:datastoreItem>
 </file>
</xml_diff>